<commit_message>
- for RTM: la structure des trames SVC - add some images
</commit_message>
<xml_diff>
--- a/wifi/[original] svc implementation.docx
+++ b/wifi/[original] svc implementation.docx
@@ -1,6 +1,6 @@
 
 <file path=word/document.xml><?xml version="1.0" encoding="utf-8"?>
-<w:document xmlns:ve="http://schemas.openxmlformats.org/markup-compatibility/2006" xmlns:o="urn:schemas-microsoft-com:office:office" xmlns:r="http://schemas.openxmlformats.org/officeDocument/2006/relationships" xmlns:m="http://schemas.openxmlformats.org/officeDocument/2006/math" xmlns:v="urn:schemas-microsoft-com:vml" xmlns:wp="http://schemas.openxmlformats.org/drawingml/2006/wordprocessingDrawing" xmlns:w10="urn:schemas-microsoft-com:office:word" xmlns:w="http://schemas.openxmlformats.org/wordprocessingml/2006/main" xmlns:wne="http://schemas.microsoft.com/office/word/2006/wordml">
+<w:document xmlns:wpc="http://schemas.microsoft.com/office/word/2010/wordprocessingCanvas" xmlns:mc="http://schemas.openxmlformats.org/markup-compatibility/2006" xmlns:o="urn:schemas-microsoft-com:office:office" xmlns:r="http://schemas.openxmlformats.org/officeDocument/2006/relationships" xmlns:m="http://schemas.openxmlformats.org/officeDocument/2006/math" xmlns:v="urn:schemas-microsoft-com:vml" xmlns:wp14="http://schemas.microsoft.com/office/word/2010/wordprocessingDrawing" xmlns:wp="http://schemas.openxmlformats.org/drawingml/2006/wordprocessingDrawing" xmlns:w10="urn:schemas-microsoft-com:office:word" xmlns:w="http://schemas.openxmlformats.org/wordprocessingml/2006/main" xmlns:w14="http://schemas.microsoft.com/office/word/2010/wordml" xmlns:wpg="http://schemas.microsoft.com/office/word/2010/wordprocessingGroup" xmlns:wpi="http://schemas.microsoft.com/office/word/2010/wordprocessingInk" xmlns:wne="http://schemas.microsoft.com/office/word/2006/wordml" xmlns:wps="http://schemas.microsoft.com/office/word/2010/wordprocessingShape" mc:Ignorable="w14 wp14">
   <w:body>
     <w:p>
       <w:pPr>
@@ -95,6 +95,7 @@
       <w:r>
         <w:rPr>
           <w:noProof/>
+          <w:lang w:val="fr-FR" w:eastAsia="fr-FR"/>
         </w:rPr>
         <w:drawing>
           <wp:inline distT="0" distB="0" distL="0" distR="0">
@@ -112,10 +113,10 @@
                     <pic:cNvPicPr/>
                   </pic:nvPicPr>
                   <pic:blipFill>
-                    <a:blip r:embed="rId8">
+                    <a:blip r:embed="rId9">
                       <a:extLst>
                         <a:ext uri="{28A0092B-C50C-407E-A947-70E740481C1C}">
-                          <a14:useLocalDpi xmlns:a14="http://schemas.microsoft.com/office/drawing/2010/main" xmlns:wps="http://schemas.microsoft.com/office/word/2010/wordprocessingShape" xmlns:wpi="http://schemas.microsoft.com/office/word/2010/wordprocessingInk" xmlns:wpg="http://schemas.microsoft.com/office/word/2010/wordprocessingGroup" xmlns:w14="http://schemas.microsoft.com/office/word/2010/wordml" xmlns:w="http://schemas.openxmlformats.org/wordprocessingml/2006/main" xmlns:w10="urn:schemas-microsoft-com:office:word" xmlns:wp14="http://schemas.microsoft.com/office/word/2010/wordprocessingDrawing" xmlns:v="urn:schemas-microsoft-com:vml" xmlns:o="urn:schemas-microsoft-com:office:office" xmlns:mc="http://schemas.openxmlformats.org/markup-compatibility/2006" xmlns:wpc="http://schemas.microsoft.com/office/word/2010/wordprocessingCanvas" xmlns="" val="0"/>
+                          <a14:useLocalDpi xmlns:a14="http://schemas.microsoft.com/office/drawing/2010/main" val="0"/>
                         </a:ext>
                       </a:extLst>
                     </a:blip>
@@ -201,11 +202,19 @@
           <w:sz w:val="34"/>
         </w:rPr>
       </w:pPr>
+      <w:proofErr w:type="spellStart"/>
       <w:r>
         <w:rPr>
           <w:sz w:val="34"/>
         </w:rPr>
-        <w:t>Xuan Thong DANG</w:t>
+        <w:t>Xuan</w:t>
+      </w:r>
+      <w:proofErr w:type="spellEnd"/>
+      <w:r>
+        <w:rPr>
+          <w:sz w:val="34"/>
+        </w:rPr>
+        <w:t xml:space="preserve"> Thong DANG</w:t>
       </w:r>
     </w:p>
     <w:p/>
@@ -218,18 +227,56 @@
           <w:sz w:val="24"/>
         </w:rPr>
         <w:sectPr>
-          <w:footerReference w:type="default" r:id="rId9"/>
+          <w:footerReference w:type="default" r:id="rId10"/>
           <w:pgSz w:w="11906" w:h="16838"/>
           <w:pgMar w:top="1440" w:right="1440" w:bottom="1440" w:left="1440" w:header="720" w:footer="720" w:gutter="0"/>
           <w:cols w:space="720"/>
           <w:docGrid w:linePitch="360"/>
         </w:sectPr>
       </w:pPr>
+      <w:proofErr w:type="spellStart"/>
+      <w:proofErr w:type="gramStart"/>
       <w:r>
         <w:rPr>
           <w:sz w:val="24"/>
         </w:rPr>
-        <w:t>eRISCS – Polytech Luminy, 07/2016</w:t>
+        <w:t>eRISCS</w:t>
+      </w:r>
+      <w:proofErr w:type="spellEnd"/>
+      <w:proofErr w:type="gramEnd"/>
+      <w:r>
+        <w:rPr>
+          <w:sz w:val="24"/>
+        </w:rPr>
+        <w:t xml:space="preserve"> – </w:t>
+      </w:r>
+      <w:proofErr w:type="spellStart"/>
+      <w:r>
+        <w:rPr>
+          <w:sz w:val="24"/>
+        </w:rPr>
+        <w:t>Polytech</w:t>
+      </w:r>
+      <w:proofErr w:type="spellEnd"/>
+      <w:r>
+        <w:rPr>
+          <w:sz w:val="24"/>
+        </w:rPr>
+        <w:t xml:space="preserve"> </w:t>
+      </w:r>
+      <w:proofErr w:type="spellStart"/>
+      <w:r>
+        <w:rPr>
+          <w:sz w:val="24"/>
+        </w:rPr>
+        <w:t>Luminy</w:t>
+      </w:r>
+      <w:proofErr w:type="spellEnd"/>
+      <w:r>
+        <w:rPr>
+          <w:sz w:val="24"/>
+        </w:rPr>
+        <w:t>, 07/2016</w:t>
       </w:r>
     </w:p>
     <w:sdt>
@@ -1572,7 +1619,15 @@
         <w:t>Several existing protocols have been considered,</w:t>
       </w:r>
       <w:r>
-        <w:t xml:space="preserve"> butthey are either not supporting client’s identity protection or performing </w:t>
+        <w:t xml:space="preserve"> </w:t>
+      </w:r>
+      <w:r>
+        <w:t>but they</w:t>
+      </w:r>
+      <w:bookmarkStart w:id="3" w:name="_GoBack"/>
+      <w:bookmarkEnd w:id="3"/>
+      <w:r>
+        <w:t xml:space="preserve"> are either not supporting client’s identity protection or performing </w:t>
       </w:r>
       <w:r>
         <w:t xml:space="preserve">overhead message exchanging. </w:t>
@@ -1608,22 +1663,22 @@
       <w:pPr>
         <w:pStyle w:val="Heading2"/>
       </w:pPr>
-      <w:bookmarkStart w:id="3" w:name="_Toc456099544"/>
+      <w:bookmarkStart w:id="4" w:name="_Toc456099544"/>
       <w:r>
         <w:t>Secure Virtual Connector</w:t>
       </w:r>
-      <w:bookmarkEnd w:id="3"/>
+      <w:bookmarkEnd w:id="4"/>
     </w:p>
     <w:p>
       <w:pPr>
         <w:pStyle w:val="Heading3"/>
         <w:ind w:left="1440"/>
       </w:pPr>
-      <w:bookmarkStart w:id="4" w:name="_Toc456099545"/>
+      <w:bookmarkStart w:id="5" w:name="_Toc456099545"/>
       <w:r>
         <w:t>Original Secure Virtual Connector</w:t>
       </w:r>
-      <w:bookmarkEnd w:id="4"/>
+      <w:bookmarkEnd w:id="5"/>
     </w:p>
     <w:p>
       <w:pPr>
@@ -1650,10 +1705,18 @@
         <w:t>phase</w:t>
       </w:r>
       <w:r>
-        <w:t xml:space="preserve"> t</w:t>
-      </w:r>
-      <w:r>
-        <w:t>husreduces network delay and latency.</w:t>
+        <w:t xml:space="preserve"> </w:t>
+      </w:r>
+      <w:proofErr w:type="spellStart"/>
+      <w:r>
+        <w:t>t</w:t>
+      </w:r>
+      <w:r>
+        <w:t>husreduces</w:t>
+      </w:r>
+      <w:proofErr w:type="spellEnd"/>
+      <w:r>
+        <w:t xml:space="preserve"> network delay and latency.</w:t>
       </w:r>
       <w:r>
         <w:t xml:space="preserve"> Using most up-to-date encryption algorithms (</w:t>
@@ -1720,6 +1783,7 @@
       <w:r>
         <w:rPr>
           <w:noProof/>
+          <w:lang w:val="fr-FR" w:eastAsia="fr-FR"/>
         </w:rPr>
         <w:drawing>
           <wp:inline distT="0" distB="0" distL="0" distR="0">
@@ -1737,7 +1801,7 @@
                     <pic:cNvPicPr/>
                   </pic:nvPicPr>
                   <pic:blipFill>
-                    <a:blip r:embed="rId10"/>
+                    <a:blip r:embed="rId11"/>
                     <a:stretch>
                       <a:fillRect/>
                     </a:stretch>
@@ -1772,12 +1836,12 @@
         <w:pStyle w:val="Heading3"/>
         <w:ind w:left="1440"/>
       </w:pPr>
-      <w:bookmarkStart w:id="5" w:name="_Toc456099546"/>
+      <w:bookmarkStart w:id="6" w:name="_Toc456099546"/>
       <w:r>
         <w:lastRenderedPageBreak/>
         <w:t>Modified SVC</w:t>
       </w:r>
-      <w:bookmarkEnd w:id="5"/>
+      <w:bookmarkEnd w:id="6"/>
     </w:p>
     <w:p>
       <w:pPr>
@@ -1826,6 +1890,7 @@
       <w:pPr>
         <w:ind w:left="1416"/>
       </w:pPr>
+      <w:proofErr w:type="gramStart"/>
       <w:r>
         <w:t xml:space="preserve">To overcome this problem, in the modified version of SVC, we </w:t>
       </w:r>
@@ -1835,6 +1900,7 @@
       <w:r>
         <w:t xml:space="preserve"> beginning of the protocol.</w:t>
       </w:r>
+      <w:proofErr w:type="gramEnd"/>
       <w:r>
         <w:t xml:space="preserve"> It’s simply a connection request from client including a challenge of authentication and the version of client-side SVC. We don’t </w:t>
       </w:r>
@@ -1856,10 +1922,18 @@
         <w:ind w:left="1416"/>
       </w:pPr>
       <w:r>
-        <w:t>The presence of a challenge from the client makes it</w:t>
-      </w:r>
-      <w:r>
-        <w:t xml:space="preserve">theoretically </w:t>
+        <w:t xml:space="preserve">The presence of a challenge from the client makes </w:t>
+      </w:r>
+      <w:proofErr w:type="spellStart"/>
+      <w:r>
+        <w:t>it</w:t>
+      </w:r>
+      <w:r>
+        <w:t>theoretically</w:t>
+      </w:r>
+      <w:proofErr w:type="spellEnd"/>
+      <w:r>
+        <w:t xml:space="preserve"> </w:t>
       </w:r>
       <w:r>
         <w:t xml:space="preserve">impossible to forge a fake </w:t>
@@ -1877,7 +1951,15 @@
         <w:t>, thus helps economizing</w:t>
       </w:r>
       <w:r>
-        <w:t xml:space="preserve"> memory and processing power, avoiding DoS attack.</w:t>
+        <w:t xml:space="preserve"> memory and processing power, avoiding </w:t>
+      </w:r>
+      <w:proofErr w:type="spellStart"/>
+      <w:r>
+        <w:t>DoS</w:t>
+      </w:r>
+      <w:proofErr w:type="spellEnd"/>
+      <w:r>
+        <w:t xml:space="preserve"> attack.</w:t>
       </w:r>
     </w:p>
     <w:p>
@@ -1888,6 +1970,7 @@
       <w:r>
         <w:rPr>
           <w:noProof/>
+          <w:lang w:val="fr-FR" w:eastAsia="fr-FR"/>
         </w:rPr>
         <w:drawing>
           <wp:inline distT="0" distB="0" distL="0" distR="0">
@@ -1905,10 +1988,10 @@
                     <pic:cNvPicPr/>
                   </pic:nvPicPr>
                   <pic:blipFill>
-                    <a:blip r:embed="rId11">
+                    <a:blip r:embed="rId12">
                       <a:extLst>
                         <a:ext uri="{28A0092B-C50C-407E-A947-70E740481C1C}">
-                          <a14:useLocalDpi xmlns:a14="http://schemas.microsoft.com/office/drawing/2010/main" xmlns:wps="http://schemas.microsoft.com/office/word/2010/wordprocessingShape" xmlns:wpi="http://schemas.microsoft.com/office/word/2010/wordprocessingInk" xmlns:wpg="http://schemas.microsoft.com/office/word/2010/wordprocessingGroup" xmlns:w14="http://schemas.microsoft.com/office/word/2010/wordml" xmlns:w="http://schemas.openxmlformats.org/wordprocessingml/2006/main" xmlns:w10="urn:schemas-microsoft-com:office:word" xmlns:wp14="http://schemas.microsoft.com/office/word/2010/wordprocessingDrawing" xmlns:v="urn:schemas-microsoft-com:vml" xmlns:o="urn:schemas-microsoft-com:office:office" xmlns:mc="http://schemas.openxmlformats.org/markup-compatibility/2006" xmlns:wpc="http://schemas.microsoft.com/office/word/2010/wordprocessingCanvas" xmlns="" val="0"/>
+                          <a14:useLocalDpi xmlns:a14="http://schemas.microsoft.com/office/drawing/2010/main" val="0"/>
                         </a:ext>
                       </a:extLst>
                     </a:blip>
@@ -1984,12 +2067,12 @@
       <w:pPr>
         <w:pStyle w:val="Heading2"/>
       </w:pPr>
-      <w:bookmarkStart w:id="6" w:name="_Toc456099547"/>
+      <w:bookmarkStart w:id="7" w:name="_Toc456099547"/>
       <w:r>
         <w:lastRenderedPageBreak/>
         <w:t>Hybrid Transmission Protocol</w:t>
       </w:r>
-      <w:bookmarkEnd w:id="6"/>
+      <w:bookmarkEnd w:id="7"/>
     </w:p>
     <w:p>
       <w:pPr>
@@ -2032,7 +2115,15 @@
         <w:t xml:space="preserve">it </w:t>
       </w:r>
       <w:r>
-        <w:t>sometimes incurs relatively long delayswhile waiting for out-of-order messages or retransmissions of lost messages.</w:t>
+        <w:t xml:space="preserve">sometimes incurs relatively long </w:t>
+      </w:r>
+      <w:proofErr w:type="spellStart"/>
+      <w:r>
+        <w:t>delayswhile</w:t>
+      </w:r>
+      <w:proofErr w:type="spellEnd"/>
+      <w:r>
+        <w:t xml:space="preserve"> waiting for out-of-order messages or retransmissions of lost messages.</w:t>
       </w:r>
       <w:r>
         <w:t xml:space="preserve"> TCP is also sensible with network change, as it maintains a connection between the client and the server</w:t>
@@ -2047,7 +2138,15 @@
         <w:t>network switch is</w:t>
       </w:r>
       <w:r>
-        <w:t xml:space="preserve"> intentionallyperformed when the station moves between network access points</w:t>
+        <w:t xml:space="preserve"> </w:t>
+      </w:r>
+      <w:proofErr w:type="spellStart"/>
+      <w:r>
+        <w:t>intentionallyperformed</w:t>
+      </w:r>
+      <w:proofErr w:type="spellEnd"/>
+      <w:r>
+        <w:t xml:space="preserve"> when the station moves between network access points</w:t>
       </w:r>
       <w:r>
         <w:t>.</w:t>
@@ -2070,17 +2169,31 @@
         <w:ind w:left="1068"/>
       </w:pPr>
       <w:r>
-        <w:t>Nevertheless, UDP cannot be used “as it is”. In a multifunctional system, applications are often classed by priority.</w:t>
-      </w:r>
-      <w:r>
-        <w:t>However,</w:t>
-      </w:r>
-      <w:r>
-        <w:t xml:space="preserve">UDP has no method of distinguishing </w:t>
+        <w:t xml:space="preserve">Nevertheless, UDP cannot be used “as it is”. In a multifunctional system, applications are often classed by </w:t>
+      </w:r>
+      <w:proofErr w:type="spellStart"/>
+      <w:r>
+        <w:t>priority.</w:t>
+      </w:r>
+      <w:r>
+        <w:t>However</w:t>
+      </w:r>
+      <w:proofErr w:type="gramStart"/>
+      <w:r>
+        <w:t>,</w:t>
+      </w:r>
+      <w:r>
+        <w:t>UDP</w:t>
+      </w:r>
+      <w:proofErr w:type="spellEnd"/>
+      <w:proofErr w:type="gramEnd"/>
+      <w:r>
+        <w:t xml:space="preserve"> has no method of distinguishing </w:t>
       </w:r>
       <w:r>
         <w:t xml:space="preserve">those </w:t>
       </w:r>
+      <w:proofErr w:type="spellStart"/>
       <w:r>
         <w:t>priorities</w:t>
       </w:r>
@@ -2088,7 +2201,11 @@
         <w:t>.</w:t>
       </w:r>
       <w:r>
-        <w:t>Either, i</w:t>
+        <w:t>Either</w:t>
+      </w:r>
+      <w:proofErr w:type="spellEnd"/>
+      <w:r>
+        <w:t>, i</w:t>
       </w:r>
       <w:r>
         <w:t>t</w:t>
@@ -2132,11 +2249,11 @@
         </w:numPr>
         <w:ind w:left="1440"/>
       </w:pPr>
-      <w:bookmarkStart w:id="7" w:name="_Toc456099548"/>
+      <w:bookmarkStart w:id="8" w:name="_Toc456099548"/>
       <w:r>
         <w:t>Structure of a HTP packet</w:t>
       </w:r>
-      <w:bookmarkEnd w:id="7"/>
+      <w:bookmarkEnd w:id="8"/>
     </w:p>
     <w:p>
       <w:pPr>
@@ -2257,6 +2374,7 @@
                           <w:szCs w:val="20"/>
                         </w:rPr>
                       </w:pPr>
+                      <w:proofErr w:type="spellStart"/>
                       <w:r>
                         <w:rPr>
                           <w:rFonts w:eastAsia="Times New Roman" w:cstheme="minorHAnsi"/>
@@ -2278,6 +2396,7 @@
                         </w:rPr>
                         <w:t>ength</w:t>
                       </w:r>
+                      <w:proofErr w:type="spellEnd"/>
                     </w:p>
                   </w:txbxContent>
                 </v:textbox>
@@ -2447,6 +2566,7 @@
                           <w:szCs w:val="18"/>
                         </w:rPr>
                       </w:pPr>
+                      <w:proofErr w:type="spellStart"/>
                       <w:r>
                         <w:rPr>
                           <w:color w:val="000000" w:themeColor="text1"/>
@@ -2455,6 +2575,7 @@
                         </w:rPr>
                         <w:t>Resentcounter</w:t>
                       </w:r>
+                      <w:proofErr w:type="spellEnd"/>
                       <w:r>
                         <w:rPr>
                           <w:color w:val="000000" w:themeColor="text1"/>
@@ -2829,8 +2950,13 @@
           <w:color w:val="808080" w:themeColor="text1" w:themeTint="7F"/>
         </w:rPr>
       </w:pPr>
-      <w:r>
-        <w:t>P[0-1</w:t>
+      <w:proofErr w:type="gramStart"/>
+      <w:r>
+        <w:t>P[</w:t>
+      </w:r>
+      <w:proofErr w:type="gramEnd"/>
+      <w:r>
+        <w:t>0-1</w:t>
       </w:r>
       <w:r>
         <w:t>]</w:t>
@@ -2959,8 +3085,13 @@
           <w:color w:val="808080" w:themeColor="text1" w:themeTint="7F"/>
         </w:rPr>
       </w:pPr>
-      <w:r>
-        <w:t>Flags[2] – TCP: enable control protocol on current packet. Window</w:t>
+      <w:proofErr w:type="gramStart"/>
+      <w:r>
+        <w:t>Flags[</w:t>
+      </w:r>
+      <w:proofErr w:type="gramEnd"/>
+      <w:r>
+        <w:t>2] – TCP: enable control protocol on current packet. Window</w:t>
       </w:r>
       <w:r>
         <w:t xml:space="preserve"> Size </w:t>
@@ -2989,8 +3120,13 @@
           <w:color w:val="808080" w:themeColor="text1" w:themeTint="7F"/>
         </w:rPr>
       </w:pPr>
-      <w:r>
-        <w:t>Flags[3] – ACK: indicate the ACK response for packet that has ID of Packet ID.</w:t>
+      <w:proofErr w:type="gramStart"/>
+      <w:r>
+        <w:t>Flags[</w:t>
+      </w:r>
+      <w:proofErr w:type="gramEnd"/>
+      <w:r>
+        <w:t>3] – ACK: indicate the ACK response for packet that has ID of Packet ID.</w:t>
       </w:r>
       <w:r>
         <w:t xml:space="preserve"> Data in ACK response packet will be omitted. Default to 0.</w:t>
@@ -3005,8 +3141,13 @@
         </w:numPr>
         <w:ind w:left="2496"/>
       </w:pPr>
-      <w:r>
-        <w:t xml:space="preserve">Flags[4] </w:t>
+      <w:proofErr w:type="gramStart"/>
+      <w:r>
+        <w:t>Flags[</w:t>
+      </w:r>
+      <w:proofErr w:type="gramEnd"/>
+      <w:r>
+        <w:t xml:space="preserve">4] </w:t>
       </w:r>
       <w:r>
         <w:t>–RSN: indicate that the current packet is being resent. Resent counter will be decreased by one.</w:t>
@@ -3071,8 +3212,13 @@
           <w:color w:val="808080" w:themeColor="text1" w:themeTint="7F"/>
         </w:rPr>
       </w:pPr>
-      <w:r>
-        <w:t xml:space="preserve">Options[8] – </w:t>
+      <w:proofErr w:type="gramStart"/>
+      <w:r>
+        <w:t>Options[</w:t>
+      </w:r>
+      <w:proofErr w:type="gramEnd"/>
+      <w:r>
+        <w:t xml:space="preserve">8] – </w:t>
       </w:r>
       <w:r>
         <w:t>D</w:t>
@@ -3149,9 +3295,11 @@
           <w:color w:val="808080" w:themeColor="text1" w:themeTint="7F"/>
         </w:rPr>
       </w:pPr>
+      <w:proofErr w:type="gramStart"/>
       <w:r>
         <w:t>Options[</w:t>
       </w:r>
+      <w:proofErr w:type="gramEnd"/>
       <w:r>
         <w:t>10</w:t>
       </w:r>
@@ -3225,11 +3373,11 @@
           <w:iCs/>
         </w:rPr>
       </w:pPr>
-      <w:bookmarkStart w:id="8" w:name="_Toc456099549"/>
+      <w:bookmarkStart w:id="9" w:name="_Toc456099549"/>
       <w:r>
         <w:t>Priority scheduling algorithm</w:t>
       </w:r>
-      <w:bookmarkEnd w:id="8"/>
+      <w:bookmarkEnd w:id="9"/>
     </w:p>
     <w:p>
       <w:pPr>
@@ -3247,12 +3395,7 @@
         <w:t>Packets from application layer arrived at HTP will be sorted into these four queues before being encapsulated with IP.</w:t>
       </w:r>
       <w:r>
-        <w:t xml:space="preserve"> HTP does an infinite loop to pick packe</w:t>
-      </w:r>
-      <w:bookmarkStart w:id="9" w:name="_GoBack"/>
-      <w:bookmarkEnd w:id="9"/>
-      <w:r>
-        <w:t>t from these queues which follows this rules:</w:t>
+        <w:t xml:space="preserve"> HTP does an infinite loop to pick packet from these queues which follows this rules:</w:t>
       </w:r>
     </w:p>
     <w:p>
@@ -3522,10 +3665,18 @@
         <w:t xml:space="preserve"> to be</w:t>
       </w:r>
       <w:r>
-        <w:t xml:space="preserve"> as</w:t>
-      </w:r>
-      <w:r>
-        <w:t>up-to-date as the daemon.</w:t>
+        <w:t xml:space="preserve"> </w:t>
+      </w:r>
+      <w:proofErr w:type="spellStart"/>
+      <w:r>
+        <w:t>as</w:t>
+      </w:r>
+      <w:r>
+        <w:t>up</w:t>
+      </w:r>
+      <w:proofErr w:type="spellEnd"/>
+      <w:r>
+        <w:t>-to-date as the daemon.</w:t>
       </w:r>
     </w:p>
     <w:p>
@@ -3877,7 +4028,7 @@
               </v:textbox>
             </v:rect>
             <v:shape id="Picture 58" o:spid="_x0000_s1074" type="#_x0000_t75" style="position:absolute;left:22975;top:18712;width:2044;height:2044;visibility:visible">
-              <v:imagedata r:id="rId12" o:title=""/>
+              <v:imagedata r:id="rId13" o:title=""/>
               <v:path arrowok="t"/>
             </v:shape>
             <v:rect id="Rectangle 59" o:spid="_x0000_s1075" style="position:absolute;left:20195;top:20986;width:1571;height:4987;visibility:visible;v-text-anchor:middle" fillcolor="#ed7d31 [3205]" strokecolor="#823b0b [1605]" strokeweight="1pt"/>
@@ -3921,7 +4072,7 @@
               </v:textbox>
             </v:rect>
             <v:shape id="Picture 63" o:spid="_x0000_s1079" type="#_x0000_t75" style="position:absolute;left:23004;top:26364;width:2015;height:2014;visibility:visible">
-              <v:imagedata r:id="rId12" o:title=""/>
+              <v:imagedata r:id="rId13" o:title=""/>
             </v:shape>
             <v:rect id="Rectangle 21" o:spid="_x0000_s1080" style="position:absolute;left:19072;top:2299;width:14642;height:3030;visibility:visible;v-text-anchor:middle" fillcolor="#70ad47 [3209]" strokecolor="#375623 [1609]" strokeweight="1pt">
               <v:textbox>
@@ -4106,7 +4257,23 @@
         <w:ind w:left="1416"/>
       </w:pPr>
       <w:r>
-        <w:t>Firstly, whatever application that wants to use SVC must inherit from SVCApp and implement getAppID. This method returns a string which will be used by the SVC daemon to distinguish between applications.</w:t>
+        <w:t xml:space="preserve">Firstly, whatever application that wants to use SVC must inherit from </w:t>
+      </w:r>
+      <w:proofErr w:type="spellStart"/>
+      <w:r>
+        <w:t>SVCApp</w:t>
+      </w:r>
+      <w:proofErr w:type="spellEnd"/>
+      <w:r>
+        <w:t xml:space="preserve"> and implement </w:t>
+      </w:r>
+      <w:proofErr w:type="spellStart"/>
+      <w:r>
+        <w:t>getAppID</w:t>
+      </w:r>
+      <w:proofErr w:type="spellEnd"/>
+      <w:r>
+        <w:t>. This method returns a string which will be used by the SVC daemon to distinguish between applications.</w:t>
       </w:r>
       <w:r>
         <w:t xml:space="preserve"> Operating </w:t>
@@ -4115,7 +4282,15 @@
         <w:t>in client-server model, one end of communication must self-declare as server</w:t>
       </w:r>
       <w:r>
-        <w:t xml:space="preserve"> by returning isServer of true</w:t>
+        <w:t xml:space="preserve"> by returning </w:t>
+      </w:r>
+      <w:proofErr w:type="spellStart"/>
+      <w:r>
+        <w:t>isServer</w:t>
+      </w:r>
+      <w:proofErr w:type="spellEnd"/>
+      <w:r>
+        <w:t xml:space="preserve"> of true</w:t>
       </w:r>
       <w:r>
         <w:t>, the other</w:t>
@@ -4135,7 +4310,15 @@
         <w:t xml:space="preserve">To </w:t>
       </w:r>
       <w:r>
-        <w:t>perform authentication, the application then has to implement SCVAuthenticator. The principle of authentication is based on “identity” and “proof”, like “username” and “password”. Sometimes, to generate proof, we have to pass some challenge, depending on the algorithm.</w:t>
+        <w:t xml:space="preserve">perform authentication, the application then has to implement </w:t>
+      </w:r>
+      <w:proofErr w:type="spellStart"/>
+      <w:r>
+        <w:t>SCVAuthenticator</w:t>
+      </w:r>
+      <w:proofErr w:type="spellEnd"/>
+      <w:r>
+        <w:t>. The principle of authentication is based on “identity” and “proof”, like “username” and “password”. Sometimes, to generate proof, we have to pass some challenge, depending on the algorithm.</w:t>
       </w:r>
     </w:p>
     <w:p>
@@ -4145,6 +4328,7 @@
       <w:r>
         <w:rPr>
           <w:noProof/>
+          <w:lang w:val="fr-FR" w:eastAsia="fr-FR"/>
         </w:rPr>
         <w:drawing>
           <wp:inline distT="0" distB="0" distL="0" distR="0">
@@ -4162,10 +4346,10 @@
                     <pic:cNvPicPr/>
                   </pic:nvPicPr>
                   <pic:blipFill>
-                    <a:blip r:embed="rId13">
+                    <a:blip r:embed="rId14">
                       <a:extLst>
                         <a:ext uri="{28A0092B-C50C-407E-A947-70E740481C1C}">
-                          <a14:useLocalDpi xmlns:a14="http://schemas.microsoft.com/office/drawing/2010/main" xmlns:wps="http://schemas.microsoft.com/office/word/2010/wordprocessingShape" xmlns:wpi="http://schemas.microsoft.com/office/word/2010/wordprocessingInk" xmlns:wpg="http://schemas.microsoft.com/office/word/2010/wordprocessingGroup" xmlns:w14="http://schemas.microsoft.com/office/word/2010/wordml" xmlns:w="http://schemas.openxmlformats.org/wordprocessingml/2006/main" xmlns:w10="urn:schemas-microsoft-com:office:word" xmlns:wp14="http://schemas.microsoft.com/office/word/2010/wordprocessingDrawing" xmlns:v="urn:schemas-microsoft-com:vml" xmlns:o="urn:schemas-microsoft-com:office:office" xmlns:mc="http://schemas.openxmlformats.org/markup-compatibility/2006" xmlns:wpc="http://schemas.microsoft.com/office/word/2010/wordprocessingCanvas" xmlns="" val="0"/>
+                          <a14:useLocalDpi xmlns:a14="http://schemas.microsoft.com/office/drawing/2010/main" val="0"/>
                         </a:ext>
                       </a:extLst>
                     </a:blip>
@@ -4205,15 +4389,20 @@
       <w:r>
         <w:t xml:space="preserve">SVC is designed for </w:t>
       </w:r>
+      <w:proofErr w:type="spellStart"/>
       <w:r>
         <w:t>an</w:t>
       </w:r>
       <w:r>
-        <w:t>application-to-</w:t>
-      </w:r>
-      <w:r>
         <w:t>application</w:t>
       </w:r>
+      <w:proofErr w:type="spellEnd"/>
+      <w:r>
+        <w:t>-to-</w:t>
+      </w:r>
+      <w:r>
+        <w:t>application</w:t>
+      </w:r>
       <w:r>
         <w:t xml:space="preserve"> communication. On </w:t>
       </w:r>
@@ -4229,8 +4418,13 @@
       <w:r>
         <w:t xml:space="preserve">determined by its IP address. </w:t>
       </w:r>
-      <w:r>
-        <w:t>SVCHostIP is that way of host identification.</w:t>
+      <w:proofErr w:type="spellStart"/>
+      <w:r>
+        <w:t>SVCHostIP</w:t>
+      </w:r>
+      <w:proofErr w:type="spellEnd"/>
+      <w:r>
+        <w:t xml:space="preserve"> is that way of host identification.</w:t>
       </w:r>
     </w:p>
     <w:p>
@@ -4244,7 +4438,39 @@
         <w:t>daemon. SVC maintains a socket connection to the daemon and performs the most basic operations of the authentication and encryption processes.</w:t>
       </w:r>
       <w:r>
-        <w:t xml:space="preserve"> After successfully establishing a connection to a remoteHost, isAuthenticated will be set to true and sendData or setDataReceiveHandler are available to be used.</w:t>
+        <w:t xml:space="preserve"> After successfully establishing a connection to a </w:t>
+      </w:r>
+      <w:proofErr w:type="spellStart"/>
+      <w:r>
+        <w:t>remoteHost</w:t>
+      </w:r>
+      <w:proofErr w:type="spellEnd"/>
+      <w:r>
+        <w:t xml:space="preserve">, </w:t>
+      </w:r>
+      <w:proofErr w:type="spellStart"/>
+      <w:r>
+        <w:t>isAuthenticated</w:t>
+      </w:r>
+      <w:proofErr w:type="spellEnd"/>
+      <w:r>
+        <w:t xml:space="preserve"> will be set to true and </w:t>
+      </w:r>
+      <w:proofErr w:type="spellStart"/>
+      <w:r>
+        <w:t>sendData</w:t>
+      </w:r>
+      <w:proofErr w:type="spellEnd"/>
+      <w:r>
+        <w:t xml:space="preserve"> or </w:t>
+      </w:r>
+      <w:proofErr w:type="spellStart"/>
+      <w:r>
+        <w:t>setDataReceiveHandler</w:t>
+      </w:r>
+      <w:proofErr w:type="spellEnd"/>
+      <w:r>
+        <w:t xml:space="preserve"> are available to be used.</w:t>
       </w:r>
     </w:p>
     <w:p>
@@ -4314,11 +4540,21 @@
         <w:t xml:space="preserve"> The ID is the first32-bit of the hash of </w:t>
       </w:r>
       <w:r>
-        <w:t>application ID, given by getAppID</w:t>
-      </w:r>
-      <w:r>
-        <w:t>. To be able to communicate, the applications on the two ends must provide the same value of getAppID</w:t>
-      </w:r>
+        <w:t xml:space="preserve">application ID, given by </w:t>
+      </w:r>
+      <w:proofErr w:type="spellStart"/>
+      <w:r>
+        <w:t>getAppID</w:t>
+      </w:r>
+      <w:proofErr w:type="spellEnd"/>
+      <w:r>
+        <w:t xml:space="preserve">. To be able to communicate, the applications on the two ends must provide the same value of </w:t>
+      </w:r>
+      <w:proofErr w:type="spellStart"/>
+      <w:r>
+        <w:t>getAppID</w:t>
+      </w:r>
+      <w:proofErr w:type="spellEnd"/>
       <w:r>
         <w:t>.</w:t>
       </w:r>
@@ -4331,7 +4567,7 @@
         <w:tblStyle w:val="TableGrid"/>
         <w:tblW w:w="0" w:type="auto"/>
         <w:tblInd w:w="1548" w:type="dxa"/>
-        <w:tblLook w:val="04A0"/>
+        <w:tblLook w:val="04A0" w:firstRow="1" w:lastRow="0" w:firstColumn="1" w:lastColumn="0" w:noHBand="0" w:noVBand="1"/>
       </w:tblPr>
       <w:tblGrid>
         <w:gridCol w:w="2484"/>
@@ -4347,9 +4583,11 @@
             <w:tcW w:w="2484" w:type="dxa"/>
           </w:tcPr>
           <w:p>
+            <w:proofErr w:type="spellStart"/>
             <w:r>
               <w:t>AppID</w:t>
             </w:r>
+            <w:proofErr w:type="spellEnd"/>
           </w:p>
         </w:tc>
         <w:tc>
@@ -4565,6 +4803,7 @@
       <w:r>
         <w:rPr>
           <w:noProof/>
+          <w:lang w:val="fr-FR" w:eastAsia="fr-FR"/>
         </w:rPr>
         <w:lastRenderedPageBreak/>
         <w:drawing>
@@ -4583,10 +4822,10 @@
                     <pic:cNvPicPr/>
                   </pic:nvPicPr>
                   <pic:blipFill>
-                    <a:blip r:embed="rId14">
+                    <a:blip r:embed="rId15">
                       <a:extLst>
                         <a:ext uri="{28A0092B-C50C-407E-A947-70E740481C1C}">
-                          <a14:useLocalDpi xmlns:a14="http://schemas.microsoft.com/office/drawing/2010/main" xmlns:wps="http://schemas.microsoft.com/office/word/2010/wordprocessingShape" xmlns:wpi="http://schemas.microsoft.com/office/word/2010/wordprocessingInk" xmlns:wpg="http://schemas.microsoft.com/office/word/2010/wordprocessingGroup" xmlns:w14="http://schemas.microsoft.com/office/word/2010/wordml" xmlns:w="http://schemas.openxmlformats.org/wordprocessingml/2006/main" xmlns:w10="urn:schemas-microsoft-com:office:word" xmlns:wp14="http://schemas.microsoft.com/office/word/2010/wordprocessingDrawing" xmlns:v="urn:schemas-microsoft-com:vml" xmlns:o="urn:schemas-microsoft-com:office:office" xmlns:mc="http://schemas.openxmlformats.org/markup-compatibility/2006" xmlns:wpc="http://schemas.microsoft.com/office/word/2010/wordprocessingCanvas" xmlns="" val="0"/>
+                          <a14:useLocalDpi xmlns:a14="http://schemas.microsoft.com/office/drawing/2010/main" val="0"/>
                         </a:ext>
                       </a:extLst>
                     </a:blip>
@@ -4622,7 +4861,7 @@
       </w:r>
     </w:p>
     <w:sectPr>
-      <w:footerReference w:type="default" r:id="rId15"/>
+      <w:footerReference w:type="default" r:id="rId16"/>
       <w:pgSz w:w="11906" w:h="16838"/>
       <w:pgMar w:top="1440" w:right="1440" w:bottom="1440" w:left="1440" w:header="720" w:footer="720" w:gutter="0"/>
       <w:cols w:space="720"/>
@@ -4633,8 +4872,8 @@
 </file>
 
 <file path=word/endnotes.xml><?xml version="1.0" encoding="utf-8"?>
-<w:endnotes xmlns:ve="http://schemas.openxmlformats.org/markup-compatibility/2006" xmlns:o="urn:schemas-microsoft-com:office:office" xmlns:r="http://schemas.openxmlformats.org/officeDocument/2006/relationships" xmlns:m="http://schemas.openxmlformats.org/officeDocument/2006/math" xmlns:v="urn:schemas-microsoft-com:vml" xmlns:wp="http://schemas.openxmlformats.org/drawingml/2006/wordprocessingDrawing" xmlns:w10="urn:schemas-microsoft-com:office:word" xmlns:w="http://schemas.openxmlformats.org/wordprocessingml/2006/main" xmlns:wne="http://schemas.microsoft.com/office/word/2006/wordml">
-  <w:endnote w:type="separator" w:id="0">
+<w:endnotes xmlns:wpc="http://schemas.microsoft.com/office/word/2010/wordprocessingCanvas" xmlns:mc="http://schemas.openxmlformats.org/markup-compatibility/2006" xmlns:o="urn:schemas-microsoft-com:office:office" xmlns:r="http://schemas.openxmlformats.org/officeDocument/2006/relationships" xmlns:m="http://schemas.openxmlformats.org/officeDocument/2006/math" xmlns:v="urn:schemas-microsoft-com:vml" xmlns:wp14="http://schemas.microsoft.com/office/word/2010/wordprocessingDrawing" xmlns:wp="http://schemas.openxmlformats.org/drawingml/2006/wordprocessingDrawing" xmlns:w10="urn:schemas-microsoft-com:office:word" xmlns:w="http://schemas.openxmlformats.org/wordprocessingml/2006/main" xmlns:w14="http://schemas.microsoft.com/office/word/2010/wordml" xmlns:wpg="http://schemas.microsoft.com/office/word/2010/wordprocessingGroup" xmlns:wpi="http://schemas.microsoft.com/office/word/2010/wordprocessingInk" xmlns:wne="http://schemas.microsoft.com/office/word/2006/wordml" xmlns:wps="http://schemas.microsoft.com/office/word/2010/wordprocessingShape" mc:Ignorable="w14 wp14">
+  <w:endnote w:type="separator" w:id="-1">
     <w:p>
       <w:pPr>
         <w:spacing w:after="0" w:line="240" w:lineRule="auto"/>
@@ -4644,7 +4883,7 @@
       </w:r>
     </w:p>
   </w:endnote>
-  <w:endnote w:type="continuationSeparator" w:id="1">
+  <w:endnote w:type="continuationSeparator" w:id="0">
     <w:p>
       <w:pPr>
         <w:spacing w:after="0" w:line="240" w:lineRule="auto"/>
@@ -4658,7 +4897,7 @@
 </file>
 
 <file path=word/footer1.xml><?xml version="1.0" encoding="utf-8"?>
-<w:ftr xmlns:ve="http://schemas.openxmlformats.org/markup-compatibility/2006" xmlns:o="urn:schemas-microsoft-com:office:office" xmlns:r="http://schemas.openxmlformats.org/officeDocument/2006/relationships" xmlns:m="http://schemas.openxmlformats.org/officeDocument/2006/math" xmlns:v="urn:schemas-microsoft-com:vml" xmlns:wp="http://schemas.openxmlformats.org/drawingml/2006/wordprocessingDrawing" xmlns:w10="urn:schemas-microsoft-com:office:word" xmlns:w="http://schemas.openxmlformats.org/wordprocessingml/2006/main" xmlns:wne="http://schemas.microsoft.com/office/word/2006/wordml">
+<w:ftr xmlns:wpc="http://schemas.microsoft.com/office/word/2010/wordprocessingCanvas" xmlns:mc="http://schemas.openxmlformats.org/markup-compatibility/2006" xmlns:o="urn:schemas-microsoft-com:office:office" xmlns:r="http://schemas.openxmlformats.org/officeDocument/2006/relationships" xmlns:m="http://schemas.openxmlformats.org/officeDocument/2006/math" xmlns:v="urn:schemas-microsoft-com:vml" xmlns:wp14="http://schemas.microsoft.com/office/word/2010/wordprocessingDrawing" xmlns:wp="http://schemas.openxmlformats.org/drawingml/2006/wordprocessingDrawing" xmlns:w10="urn:schemas-microsoft-com:office:word" xmlns:w="http://schemas.openxmlformats.org/wordprocessingml/2006/main" xmlns:w14="http://schemas.microsoft.com/office/word/2010/wordml" xmlns:wpg="http://schemas.microsoft.com/office/word/2010/wordprocessingGroup" xmlns:wpi="http://schemas.microsoft.com/office/word/2010/wordprocessingInk" xmlns:wne="http://schemas.microsoft.com/office/word/2006/wordml" xmlns:wps="http://schemas.microsoft.com/office/word/2010/wordprocessingShape" mc:Ignorable="w14 wp14">
   <w:p>
     <w:pPr>
       <w:pStyle w:val="Footer"/>
@@ -4674,7 +4913,7 @@
 </file>
 
 <file path=word/footer2.xml><?xml version="1.0" encoding="utf-8"?>
-<w:ftr xmlns:ve="http://schemas.openxmlformats.org/markup-compatibility/2006" xmlns:o="urn:schemas-microsoft-com:office:office" xmlns:r="http://schemas.openxmlformats.org/officeDocument/2006/relationships" xmlns:m="http://schemas.openxmlformats.org/officeDocument/2006/math" xmlns:v="urn:schemas-microsoft-com:vml" xmlns:wp="http://schemas.openxmlformats.org/drawingml/2006/wordprocessingDrawing" xmlns:w10="urn:schemas-microsoft-com:office:word" xmlns:w="http://schemas.openxmlformats.org/wordprocessingml/2006/main" xmlns:wne="http://schemas.microsoft.com/office/word/2006/wordml">
+<w:ftr xmlns:wpc="http://schemas.microsoft.com/office/word/2010/wordprocessingCanvas" xmlns:mc="http://schemas.openxmlformats.org/markup-compatibility/2006" xmlns:o="urn:schemas-microsoft-com:office:office" xmlns:r="http://schemas.openxmlformats.org/officeDocument/2006/relationships" xmlns:m="http://schemas.openxmlformats.org/officeDocument/2006/math" xmlns:v="urn:schemas-microsoft-com:vml" xmlns:wp14="http://schemas.microsoft.com/office/word/2010/wordprocessingDrawing" xmlns:wp="http://schemas.openxmlformats.org/drawingml/2006/wordprocessingDrawing" xmlns:w10="urn:schemas-microsoft-com:office:word" xmlns:w="http://schemas.openxmlformats.org/wordprocessingml/2006/main" xmlns:w14="http://schemas.microsoft.com/office/word/2010/wordml" xmlns:wpg="http://schemas.microsoft.com/office/word/2010/wordprocessingGroup" xmlns:wpi="http://schemas.microsoft.com/office/word/2010/wordprocessingInk" xmlns:wne="http://schemas.microsoft.com/office/word/2006/wordml" xmlns:wps="http://schemas.microsoft.com/office/word/2010/wordprocessingShape" mc:Ignorable="w14 wp14">
   <w:sdt>
     <w:sdtPr>
       <w:id w:val="754632956"/>
@@ -4707,7 +4946,7 @@
           <w:rPr>
             <w:noProof/>
           </w:rPr>
-          <w:t>5</w:t>
+          <w:t>4</w:t>
         </w:r>
         <w:r>
           <w:rPr>
@@ -4727,8 +4966,8 @@
 </file>
 
 <file path=word/footnotes.xml><?xml version="1.0" encoding="utf-8"?>
-<w:footnotes xmlns:ve="http://schemas.openxmlformats.org/markup-compatibility/2006" xmlns:o="urn:schemas-microsoft-com:office:office" xmlns:r="http://schemas.openxmlformats.org/officeDocument/2006/relationships" xmlns:m="http://schemas.openxmlformats.org/officeDocument/2006/math" xmlns:v="urn:schemas-microsoft-com:vml" xmlns:wp="http://schemas.openxmlformats.org/drawingml/2006/wordprocessingDrawing" xmlns:w10="urn:schemas-microsoft-com:office:word" xmlns:w="http://schemas.openxmlformats.org/wordprocessingml/2006/main" xmlns:wne="http://schemas.microsoft.com/office/word/2006/wordml">
-  <w:footnote w:type="separator" w:id="0">
+<w:footnotes xmlns:wpc="http://schemas.microsoft.com/office/word/2010/wordprocessingCanvas" xmlns:mc="http://schemas.openxmlformats.org/markup-compatibility/2006" xmlns:o="urn:schemas-microsoft-com:office:office" xmlns:r="http://schemas.openxmlformats.org/officeDocument/2006/relationships" xmlns:m="http://schemas.openxmlformats.org/officeDocument/2006/math" xmlns:v="urn:schemas-microsoft-com:vml" xmlns:wp14="http://schemas.microsoft.com/office/word/2010/wordprocessingDrawing" xmlns:wp="http://schemas.openxmlformats.org/drawingml/2006/wordprocessingDrawing" xmlns:w10="urn:schemas-microsoft-com:office:word" xmlns:w="http://schemas.openxmlformats.org/wordprocessingml/2006/main" xmlns:w14="http://schemas.microsoft.com/office/word/2010/wordml" xmlns:wpg="http://schemas.microsoft.com/office/word/2010/wordprocessingGroup" xmlns:wpi="http://schemas.microsoft.com/office/word/2010/wordprocessingInk" xmlns:wne="http://schemas.microsoft.com/office/word/2006/wordml" xmlns:wps="http://schemas.microsoft.com/office/word/2010/wordprocessingShape" mc:Ignorable="w14 wp14">
+  <w:footnote w:type="separator" w:id="-1">
     <w:p>
       <w:pPr>
         <w:spacing w:after="0" w:line="240" w:lineRule="auto"/>
@@ -4738,7 +4977,7 @@
       </w:r>
     </w:p>
   </w:footnote>
-  <w:footnote w:type="continuationSeparator" w:id="1">
+  <w:footnote w:type="continuationSeparator" w:id="0">
     <w:p>
       <w:pPr>
         <w:spacing w:after="0" w:line="240" w:lineRule="auto"/>
@@ -4752,7 +4991,7 @@
 </file>
 
 <file path=word/numbering.xml><?xml version="1.0" encoding="utf-8"?>
-<w:numbering xmlns:ve="http://schemas.openxmlformats.org/markup-compatibility/2006" xmlns:o="urn:schemas-microsoft-com:office:office" xmlns:r="http://schemas.openxmlformats.org/officeDocument/2006/relationships" xmlns:m="http://schemas.openxmlformats.org/officeDocument/2006/math" xmlns:v="urn:schemas-microsoft-com:vml" xmlns:wp="http://schemas.openxmlformats.org/drawingml/2006/wordprocessingDrawing" xmlns:w10="urn:schemas-microsoft-com:office:word" xmlns:w="http://schemas.openxmlformats.org/wordprocessingml/2006/main" xmlns:wne="http://schemas.microsoft.com/office/word/2006/wordml">
+<w:numbering xmlns:wpc="http://schemas.microsoft.com/office/word/2010/wordprocessingCanvas" xmlns:mc="http://schemas.openxmlformats.org/markup-compatibility/2006" xmlns:o="urn:schemas-microsoft-com:office:office" xmlns:r="http://schemas.openxmlformats.org/officeDocument/2006/relationships" xmlns:m="http://schemas.openxmlformats.org/officeDocument/2006/math" xmlns:v="urn:schemas-microsoft-com:vml" xmlns:wp14="http://schemas.microsoft.com/office/word/2010/wordprocessingDrawing" xmlns:wp="http://schemas.openxmlformats.org/drawingml/2006/wordprocessingDrawing" xmlns:w10="urn:schemas-microsoft-com:office:word" xmlns:w="http://schemas.openxmlformats.org/wordprocessingml/2006/main" xmlns:w14="http://schemas.microsoft.com/office/word/2010/wordml" xmlns:wpg="http://schemas.microsoft.com/office/word/2010/wordprocessingGroup" xmlns:wpi="http://schemas.microsoft.com/office/word/2010/wordprocessingInk" xmlns:wne="http://schemas.microsoft.com/office/word/2006/wordml" xmlns:wps="http://schemas.microsoft.com/office/word/2010/wordprocessingShape" mc:Ignorable="w14 wp14">
   <w:abstractNum w:abstractNumId="0">
     <w:nsid w:val="1114686B"/>
     <w:multiLevelType w:val="hybridMultilevel"/>
@@ -6093,7 +6332,7 @@
 </file>
 
 <file path=word/styles.xml><?xml version="1.0" encoding="utf-8"?>
-<w:styles xmlns:r="http://schemas.openxmlformats.org/officeDocument/2006/relationships" xmlns:w="http://schemas.openxmlformats.org/wordprocessingml/2006/main">
+<w:styles xmlns:mc="http://schemas.openxmlformats.org/markup-compatibility/2006" xmlns:r="http://schemas.openxmlformats.org/officeDocument/2006/relationships" xmlns:w="http://schemas.openxmlformats.org/wordprocessingml/2006/main" xmlns:w14="http://schemas.microsoft.com/office/word/2010/wordml" mc:Ignorable="w14">
   <w:docDefaults>
     <w:rPrDefault>
       <w:rPr>
@@ -6348,7 +6587,6 @@
     <w:uiPriority w:val="99"/>
     <w:semiHidden/>
     <w:unhideWhenUsed/>
-    <w:qFormat/>
     <w:tblPr>
       <w:tblInd w:w="0" w:type="dxa"/>
       <w:tblCellMar>
@@ -7560,7 +7798,7 @@
   <a:extraClrSchemeLst/>
   <a:extLst>
     <a:ext uri="{05A4C25C-085E-4340-85A3-A5531E510DB2}">
-      <thm15:themeFamily xmlns="" xmlns:thm15="http://schemas.microsoft.com/office/thememl/2012/main" name="Office Theme" id="{62F939B6-93AF-4DB8-9C6B-D6C7DFDC589F}" vid="{4A3C46E8-61CC-4603-A589-7422A47A8E4A}"/>
+      <thm15:themeFamily xmlns:thm15="http://schemas.microsoft.com/office/thememl/2012/main" xmlns="" name="Office Theme" id="{62F939B6-93AF-4DB8-9C6B-D6C7DFDC589F}" vid="{4A3C46E8-61CC-4603-A589-7422A47A8E4A}"/>
     </a:ext>
   </a:extLst>
 </a:theme>
@@ -7571,7 +7809,7 @@
 </file>
 
 <file path=customXml/itemProps1.xml><?xml version="1.0" encoding="utf-8"?>
-<ds:datastoreItem xmlns:ds="http://schemas.openxmlformats.org/officeDocument/2006/customXml" ds:itemID="{51531869-1D48-4994-A000-7B88E26B9425}">
+<ds:datastoreItem xmlns:ds="http://schemas.openxmlformats.org/officeDocument/2006/customXml" ds:itemID="{6B0197F0-6AE9-4743-9AF1-A51F4466EB8E}">
   <ds:schemaRefs>
     <ds:schemaRef ds:uri="http://schemas.openxmlformats.org/officeDocument/2006/bibliography"/>
   </ds:schemaRefs>

</xml_diff>